<commit_message>
requirements editing and document creation added
</commit_message>
<xml_diff>
--- a/backend/docs/SRS_Document_todo_app.docx
+++ b/backend/docs/SRS_Document_todo_app.docx
@@ -28,7 +28,7 @@
           <w:color w:val="000000"/>
           <w:sz w:val="36"/>
         </w:rPr>
-        <w:t>Project: todo app</w:t>
+        <w:t>Project: todo_app</w:t>
       </w:r>
     </w:p>
     <w:p/>
@@ -53,7 +53,7 @@
           <w:color w:val="000000"/>
           <w:sz w:val="24"/>
         </w:rPr>
-        <w:t>Date: August 04, 2025</w:t>
+        <w:t>Date: August 06, 2025</w:t>
       </w:r>
     </w:p>
     <w:p>
@@ -100,7 +100,7 @@
           <w:color w:val="000000"/>
           <w:sz w:val="22"/>
         </w:rPr>
-        <w:t>This document outlines the functional and non-functional requirements for the todo app system. The primary purpose of this project is To help users manage their tasks efficiently..</w:t>
+        <w:t>This document outlines the functional and non-functional requirements for the todo_app system. The primary purpose of this project is To help users manage tasks efficiently..</w:t>
       </w:r>
     </w:p>
     <w:p>
@@ -128,7 +128,7 @@
           <w:color w:val="000000"/>
           <w:sz w:val="22"/>
         </w:rPr>
-        <w:t>The todo app system will provide functionalities for:</w:t>
+        <w:t>The todo_app system will provide functionalities for:</w:t>
       </w:r>
     </w:p>
     <w:p>
@@ -333,7 +333,7 @@
           <w:color w:val="000000"/>
           <w:sz w:val="22"/>
         </w:rPr>
-        <w:t>Task Management</w:t>
+        <w:t>Task Creation</w:t>
       </w:r>
     </w:p>
     <w:p>
@@ -348,7 +348,52 @@
           <w:color w:val="000000"/>
           <w:sz w:val="22"/>
         </w:rPr>
-        <w:t>Task Scheduling</w:t>
+        <w:t>Task Modification</w:t>
+      </w:r>
+    </w:p>
+    <w:p>
+      <w:pPr>
+        <w:pStyle w:val="ListBullet"/>
+        <w:ind w:left="720"/>
+      </w:pPr>
+      <w:r>
+        <w:rPr>
+          <w:rFonts w:ascii="Calibri" w:hAnsi="Calibri"/>
+          <w:b w:val="0"/>
+          <w:color w:val="000000"/>
+          <w:sz w:val="22"/>
+        </w:rPr>
+        <w:t>Task Deletion</w:t>
+      </w:r>
+    </w:p>
+    <w:p>
+      <w:pPr>
+        <w:pStyle w:val="ListBullet"/>
+        <w:ind w:left="720"/>
+      </w:pPr>
+      <w:r>
+        <w:rPr>
+          <w:rFonts w:ascii="Calibri" w:hAnsi="Calibri"/>
+          <w:b w:val="0"/>
+          <w:color w:val="000000"/>
+          <w:sz w:val="22"/>
+        </w:rPr>
+        <w:t>Task Due Date Assignment</w:t>
+      </w:r>
+    </w:p>
+    <w:p>
+      <w:pPr>
+        <w:pStyle w:val="ListBullet"/>
+        <w:ind w:left="720"/>
+      </w:pPr>
+      <w:r>
+        <w:rPr>
+          <w:rFonts w:ascii="Calibri" w:hAnsi="Calibri"/>
+          <w:b w:val="0"/>
+          <w:color w:val="000000"/>
+          <w:sz w:val="22"/>
+        </w:rPr>
+        <w:t>Task Reminder Setting</w:t>
       </w:r>
     </w:p>
     <w:p>
@@ -378,7 +423,7 @@
           <w:color w:val="000000"/>
           <w:sz w:val="22"/>
         </w:rPr>
-        <w:t>Deadline Reminders</w:t>
+        <w:t>Calendar View</w:t>
       </w:r>
     </w:p>
     <w:p>
@@ -393,7 +438,7 @@
           <w:color w:val="000000"/>
           <w:sz w:val="22"/>
         </w:rPr>
-        <w:t>Data Synchronization</w:t>
+        <w:t>List View</w:t>
       </w:r>
     </w:p>
     <w:p>
@@ -408,7 +453,7 @@
           <w:color w:val="000000"/>
           <w:sz w:val="22"/>
         </w:rPr>
-        <w:t>System Scalability</w:t>
+        <w:t>Task Completion Marking</w:t>
       </w:r>
     </w:p>
     <w:p>
@@ -436,7 +481,7 @@
           <w:color w:val="000000"/>
           <w:sz w:val="24"/>
         </w:rPr>
-        <w:t>3.1 Task Management [0]</w:t>
+        <w:t>3.1 Task Creation [0]</w:t>
       </w:r>
     </w:p>
     <w:p>
@@ -456,7 +501,211 @@
           <w:color w:val="000000"/>
           <w:sz w:val="22"/>
         </w:rPr>
-        <w:t>Users can create, edit, and delete tasks.</w:t>
+        <w:t>Users can create new tasks with a title, description, and optional due date and reminders.</w:t>
+      </w:r>
+    </w:p>
+    <w:p>
+      <w:r>
+        <w:rPr>
+          <w:rFonts w:ascii="Calibri" w:hAnsi="Calibri"/>
+          <w:b/>
+          <w:color w:val="000000"/>
+          <w:sz w:val="22"/>
+        </w:rPr>
+        <w:t xml:space="preserve">Priority: </w:t>
+      </w:r>
+      <w:r>
+        <w:rPr>
+          <w:rFonts w:ascii="Calibri" w:hAnsi="Calibri"/>
+          <w:b w:val="0"/>
+          <w:color w:val="000000"/>
+          <w:sz w:val="22"/>
+        </w:rPr>
+        <w:t>High</w:t>
+      </w:r>
+    </w:p>
+    <w:p>
+      <w:r>
+        <w:rPr>
+          <w:rFonts w:ascii="Calibri" w:hAnsi="Calibri"/>
+          <w:b/>
+          <w:color w:val="000000"/>
+          <w:sz w:val="22"/>
+        </w:rPr>
+        <w:t xml:space="preserve">Acceptance Criteria: </w:t>
+      </w:r>
+      <w:r>
+        <w:rPr>
+          <w:rFonts w:ascii="Calibri" w:hAnsi="Calibri"/>
+          <w:b w:val="0"/>
+          <w:color w:val="000000"/>
+          <w:sz w:val="22"/>
+        </w:rPr>
+        <w:t>A new task can be created with a required title and description.</w:t>
+      </w:r>
+    </w:p>
+    <w:p>
+      <w:pPr>
+        <w:pStyle w:val="ListBullet"/>
+        <w:ind w:left="720"/>
+      </w:pPr>
+      <w:r>
+        <w:rPr>
+          <w:rFonts w:ascii="Calibri" w:hAnsi="Calibri"/>
+          <w:b w:val="0"/>
+          <w:color w:val="000000"/>
+          <w:sz w:val="22"/>
+        </w:rPr>
+        <w:t>Users can optionally set a due date for a task.</w:t>
+      </w:r>
+    </w:p>
+    <w:p>
+      <w:pPr>
+        <w:pStyle w:val="ListBullet"/>
+        <w:ind w:left="720"/>
+      </w:pPr>
+      <w:r>
+        <w:rPr>
+          <w:rFonts w:ascii="Calibri" w:hAnsi="Calibri"/>
+          <w:b w:val="0"/>
+          <w:color w:val="000000"/>
+          <w:sz w:val="22"/>
+        </w:rPr>
+        <w:t>Users can optionally set reminders for a task.</w:t>
+      </w:r>
+    </w:p>
+    <w:p>
+      <w:pPr>
+        <w:pStyle w:val="ListBullet"/>
+        <w:ind w:left="720"/>
+      </w:pPr>
+      <w:r>
+        <w:rPr>
+          <w:rFonts w:ascii="Calibri" w:hAnsi="Calibri"/>
+          <w:b w:val="0"/>
+          <w:color w:val="000000"/>
+          <w:sz w:val="22"/>
+        </w:rPr>
+        <w:t>Each created task is uniquely identifiable.</w:t>
+      </w:r>
+    </w:p>
+    <w:p>
+      <w:r>
+        <w:rPr>
+          <w:rFonts w:ascii="Calibri" w:hAnsi="Calibri"/>
+          <w:b/>
+          <w:color w:val="000000"/>
+          <w:sz w:val="22"/>
+        </w:rPr>
+        <w:t xml:space="preserve">Stakeholders: </w:t>
+      </w:r>
+      <w:r>
+        <w:rPr>
+          <w:rFonts w:ascii="Calibri" w:hAnsi="Calibri"/>
+          <w:b w:val="0"/>
+          <w:color w:val="000000"/>
+          <w:sz w:val="22"/>
+        </w:rPr>
+        <w:t>End Users</w:t>
+      </w:r>
+    </w:p>
+    <w:p>
+      <w:r>
+        <w:rPr>
+          <w:rFonts w:ascii="Calibri" w:hAnsi="Calibri"/>
+          <w:b/>
+          <w:color w:val="000000"/>
+          <w:sz w:val="22"/>
+        </w:rPr>
+        <w:t xml:space="preserve">Subtasks: </w:t>
+      </w:r>
+      <w:r>
+        <w:rPr>
+          <w:rFonts w:ascii="Calibri" w:hAnsi="Calibri"/>
+          <w:b w:val="0"/>
+          <w:color w:val="000000"/>
+          <w:sz w:val="22"/>
+        </w:rPr>
+        <w:t>Implement form for user input of task title and description.</w:t>
+      </w:r>
+    </w:p>
+    <w:p>
+      <w:pPr>
+        <w:pStyle w:val="ListBullet"/>
+        <w:ind w:left="720"/>
+      </w:pPr>
+      <w:r>
+        <w:rPr>
+          <w:rFonts w:ascii="Calibri" w:hAnsi="Calibri"/>
+          <w:b w:val="0"/>
+          <w:color w:val="000000"/>
+          <w:sz w:val="22"/>
+        </w:rPr>
+        <w:t>Implement functionality to set optional due date for tasks.</w:t>
+      </w:r>
+    </w:p>
+    <w:p>
+      <w:pPr>
+        <w:pStyle w:val="ListBullet"/>
+        <w:ind w:left="720"/>
+      </w:pPr>
+      <w:r>
+        <w:rPr>
+          <w:rFonts w:ascii="Calibri" w:hAnsi="Calibri"/>
+          <w:b w:val="0"/>
+          <w:color w:val="000000"/>
+          <w:sz w:val="22"/>
+        </w:rPr>
+        <w:t>Implement functionality to set optional reminders for tasks.</w:t>
+      </w:r>
+    </w:p>
+    <w:p>
+      <w:pPr>
+        <w:pStyle w:val="ListBullet"/>
+        <w:ind w:left="720"/>
+      </w:pPr>
+      <w:r>
+        <w:rPr>
+          <w:rFonts w:ascii="Calibri" w:hAnsi="Calibri"/>
+          <w:b w:val="0"/>
+          <w:color w:val="000000"/>
+          <w:sz w:val="22"/>
+        </w:rPr>
+        <w:t>Store created tasks in a persistent data store.</w:t>
+      </w:r>
+    </w:p>
+    <w:p>
+      <w:pPr>
+        <w:spacing w:before="240" w:after="120"/>
+      </w:pPr>
+      <w:r>
+        <w:rPr>
+          <w:rFonts w:ascii="Calibri" w:hAnsi="Calibri"/>
+          <w:b/>
+          <w:color w:val="000000"/>
+          <w:sz w:val="24"/>
+        </w:rPr>
+        <w:t>3.2 Task Modification [1]</w:t>
+      </w:r>
+    </w:p>
+    <w:p>
+      <w:r>
+        <w:rPr>
+          <w:rFonts w:ascii="Calibri" w:hAnsi="Calibri"/>
+          <w:b/>
+          <w:color w:val="000000"/>
+          <w:sz w:val="22"/>
+        </w:rPr>
+        <w:t xml:space="preserve">Description: </w:t>
+      </w:r>
+      <w:r>
+        <w:rPr>
+          <w:rFonts w:ascii="Calibri" w:hAnsi="Calibri"/>
+          <w:b w:val="0"/>
+          <w:color w:val="000000"/>
+          <w:sz w:val="22"/>
+        </w:rPr>
+        <w:t>Users can modify existing tasks, updating their title, description, due date, reminders, or status.</w:t>
       </w:r>
     </w:p>
     <w:p>
@@ -487,7 +736,7 @@
           <w:color w:val="000000"/>
           <w:sz w:val="22"/>
         </w:rPr>
-        <w:t xml:space="preserve">Acceptance  Criteria: </w:t>
+        <w:t xml:space="preserve">Priority: </w:t>
       </w:r>
       <w:r>
         <w:rPr>
@@ -496,7 +745,27 @@
           <w:color w:val="000000"/>
           <w:sz w:val="22"/>
         </w:rPr>
-        <w:t>Users should be able to add new tasks with a title and description.</w:t>
+        <w:t>High</w:t>
+      </w:r>
+    </w:p>
+    <w:p>
+      <w:r>
+        <w:rPr>
+          <w:rFonts w:ascii="Calibri" w:hAnsi="Calibri"/>
+          <w:b/>
+          <w:color w:val="000000"/>
+          <w:sz w:val="22"/>
+        </w:rPr>
+        <w:t xml:space="preserve">Acceptance Criteria: </w:t>
+      </w:r>
+      <w:r>
+        <w:rPr>
+          <w:rFonts w:ascii="Calibri" w:hAnsi="Calibri"/>
+          <w:b w:val="0"/>
+          <w:color w:val="000000"/>
+          <w:sz w:val="22"/>
+        </w:rPr>
+        <w:t>A user can edit the title of an existing task.</w:t>
       </w:r>
     </w:p>
     <w:p>
@@ -511,7 +780,7 @@
           <w:color w:val="000000"/>
           <w:sz w:val="22"/>
         </w:rPr>
-        <w:t>Users should be able to modify existing task titles and descriptions.</w:t>
+        <w:t>A user can edit the description of an existing task.</w:t>
       </w:r>
     </w:p>
     <w:p>
@@ -526,7 +795,7 @@
           <w:color w:val="000000"/>
           <w:sz w:val="22"/>
         </w:rPr>
-        <w:t>Users should be able to delete individual tasks.</w:t>
+        <w:t>A user can change the due date of an existing task.</w:t>
       </w:r>
     </w:p>
     <w:p>
@@ -541,7 +810,136 @@
           <w:color w:val="000000"/>
           <w:sz w:val="22"/>
         </w:rPr>
-        <w:t>Deleted tasks should be permanently removed from the list.</w:t>
+        <w:t>A user can add or remove reminders for an existing task.</w:t>
+      </w:r>
+    </w:p>
+    <w:p>
+      <w:pPr>
+        <w:pStyle w:val="ListBullet"/>
+        <w:ind w:left="720"/>
+      </w:pPr>
+      <w:r>
+        <w:rPr>
+          <w:rFonts w:ascii="Calibri" w:hAnsi="Calibri"/>
+          <w:b w:val="0"/>
+          <w:color w:val="000000"/>
+          <w:sz w:val="22"/>
+        </w:rPr>
+        <w:t>A user can change the status of an existing task (e.g., from 'To Do' to 'In Progress' or 'Completed').</w:t>
+      </w:r>
+    </w:p>
+    <w:p>
+      <w:r>
+        <w:rPr>
+          <w:rFonts w:ascii="Calibri" w:hAnsi="Calibri"/>
+          <w:b/>
+          <w:color w:val="000000"/>
+          <w:sz w:val="22"/>
+        </w:rPr>
+        <w:t xml:space="preserve">Subtasks: </w:t>
+      </w:r>
+      <w:r>
+        <w:rPr>
+          <w:rFonts w:ascii="Calibri" w:hAnsi="Calibri"/>
+          <w:b w:val="0"/>
+          <w:color w:val="000000"/>
+          <w:sz w:val="22"/>
+        </w:rPr>
+        <w:t>Implement an edit functionality for task titles.</w:t>
+      </w:r>
+    </w:p>
+    <w:p>
+      <w:pPr>
+        <w:pStyle w:val="ListBullet"/>
+        <w:ind w:left="720"/>
+      </w:pPr>
+      <w:r>
+        <w:rPr>
+          <w:rFonts w:ascii="Calibri" w:hAnsi="Calibri"/>
+          <w:b w:val="0"/>
+          <w:color w:val="000000"/>
+          <w:sz w:val="22"/>
+        </w:rPr>
+        <w:t>Implement an edit functionality for task descriptions.</w:t>
+      </w:r>
+    </w:p>
+    <w:p>
+      <w:pPr>
+        <w:pStyle w:val="ListBullet"/>
+        <w:ind w:left="720"/>
+      </w:pPr>
+      <w:r>
+        <w:rPr>
+          <w:rFonts w:ascii="Calibri" w:hAnsi="Calibri"/>
+          <w:b w:val="0"/>
+          <w:color w:val="000000"/>
+          <w:sz w:val="22"/>
+        </w:rPr>
+        <w:t>Implement an edit functionality for task due dates.</w:t>
+      </w:r>
+    </w:p>
+    <w:p>
+      <w:pPr>
+        <w:pStyle w:val="ListBullet"/>
+        <w:ind w:left="720"/>
+      </w:pPr>
+      <w:r>
+        <w:rPr>
+          <w:rFonts w:ascii="Calibri" w:hAnsi="Calibri"/>
+          <w:b w:val="0"/>
+          <w:color w:val="000000"/>
+          <w:sz w:val="22"/>
+        </w:rPr>
+        <w:t>Implement functionality to add and remove reminders for tasks.</w:t>
+      </w:r>
+    </w:p>
+    <w:p>
+      <w:pPr>
+        <w:pStyle w:val="ListBullet"/>
+        <w:ind w:left="720"/>
+      </w:pPr>
+      <w:r>
+        <w:rPr>
+          <w:rFonts w:ascii="Calibri" w:hAnsi="Calibri"/>
+          <w:b w:val="0"/>
+          <w:color w:val="000000"/>
+          <w:sz w:val="22"/>
+        </w:rPr>
+        <w:t>Implement functionality to change task status.</w:t>
+      </w:r>
+    </w:p>
+    <w:p>
+      <w:pPr>
+        <w:spacing w:before="240" w:after="120"/>
+      </w:pPr>
+      <w:r>
+        <w:rPr>
+          <w:rFonts w:ascii="Calibri" w:hAnsi="Calibri"/>
+          <w:b/>
+          <w:color w:val="000000"/>
+          <w:sz w:val="24"/>
+        </w:rPr>
+        <w:t>3.3 Task Deletion [2]</w:t>
+      </w:r>
+    </w:p>
+    <w:p>
+      <w:r>
+        <w:rPr>
+          <w:rFonts w:ascii="Calibri" w:hAnsi="Calibri"/>
+          <w:b/>
+          <w:color w:val="000000"/>
+          <w:sz w:val="22"/>
+        </w:rPr>
+        <w:t xml:space="preserve">Description: </w:t>
+      </w:r>
+      <w:r>
+        <w:rPr>
+          <w:rFonts w:ascii="Calibri" w:hAnsi="Calibri"/>
+          <w:b w:val="0"/>
+          <w:color w:val="000000"/>
+          <w:sz w:val="22"/>
+        </w:rPr>
+        <w:t>Users can remove tasks from the to-do list.</w:t>
       </w:r>
     </w:p>
     <w:p>
@@ -572,7 +970,7 @@
           <w:color w:val="000000"/>
           <w:sz w:val="22"/>
         </w:rPr>
-        <w:t xml:space="preserve">Category: </w:t>
+        <w:t xml:space="preserve">Acceptance Criteria: </w:t>
       </w:r>
       <w:r>
         <w:rPr>
@@ -581,7 +979,52 @@
           <w:color w:val="000000"/>
           <w:sz w:val="22"/>
         </w:rPr>
-        <w:t>Core Functionality</w:t>
+        <w:t>A user can successfully delete a task from the list.</w:t>
+      </w:r>
+    </w:p>
+    <w:p>
+      <w:pPr>
+        <w:pStyle w:val="ListBullet"/>
+        <w:ind w:left="720"/>
+      </w:pPr>
+      <w:r>
+        <w:rPr>
+          <w:rFonts w:ascii="Calibri" w:hAnsi="Calibri"/>
+          <w:b w:val="0"/>
+          <w:color w:val="000000"/>
+          <w:sz w:val="22"/>
+        </w:rPr>
+        <w:t>Deleted tasks are permanently removed from the list and cannot be recovered.</w:t>
+      </w:r>
+    </w:p>
+    <w:p>
+      <w:pPr>
+        <w:pStyle w:val="ListBullet"/>
+        <w:ind w:left="720"/>
+      </w:pPr>
+      <w:r>
+        <w:rPr>
+          <w:rFonts w:ascii="Calibri" w:hAnsi="Calibri"/>
+          <w:b w:val="0"/>
+          <w:color w:val="000000"/>
+          <w:sz w:val="22"/>
+        </w:rPr>
+        <w:t>The application provides a clear visual indication that a task has been deleted.</w:t>
+      </w:r>
+    </w:p>
+    <w:p>
+      <w:pPr>
+        <w:pStyle w:val="ListBullet"/>
+        <w:ind w:left="720"/>
+      </w:pPr>
+      <w:r>
+        <w:rPr>
+          <w:rFonts w:ascii="Calibri" w:hAnsi="Calibri"/>
+          <w:b w:val="0"/>
+          <w:color w:val="000000"/>
+          <w:sz w:val="22"/>
+        </w:rPr>
+        <w:t>Deleted tasks do not affect the order of remaining tasks.</w:t>
       </w:r>
     </w:p>
     <w:p>
@@ -592,7 +1035,7 @@
           <w:color w:val="000000"/>
           <w:sz w:val="22"/>
         </w:rPr>
-        <w:t xml:space="preserve">Affected  User  Stories: </w:t>
+        <w:t xml:space="preserve">Constraints: </w:t>
       </w:r>
       <w:r>
         <w:rPr>
@@ -601,7 +1044,72 @@
           <w:color w:val="000000"/>
           <w:sz w:val="22"/>
         </w:rPr>
-        <w:t>As a user, I want to create a to-do list so that I can keep track of my tasks.</w:t>
+        <w:t>Task deletion should be performed securely to prevent accidental or malicious data loss.</w:t>
+      </w:r>
+    </w:p>
+    <w:p>
+      <w:r>
+        <w:rPr>
+          <w:rFonts w:ascii="Calibri" w:hAnsi="Calibri"/>
+          <w:b/>
+          <w:color w:val="000000"/>
+          <w:sz w:val="22"/>
+        </w:rPr>
+        <w:t xml:space="preserve">Subtasks: </w:t>
+      </w:r>
+      <w:r>
+        <w:rPr>
+          <w:rFonts w:ascii="Calibri" w:hAnsi="Calibri"/>
+          <w:b w:val="0"/>
+          <w:color w:val="000000"/>
+          <w:sz w:val="22"/>
+        </w:rPr>
+        <w:t>Implement a delete button for each task.</w:t>
+      </w:r>
+    </w:p>
+    <w:p>
+      <w:pPr>
+        <w:pStyle w:val="ListBullet"/>
+        <w:ind w:left="720"/>
+      </w:pPr>
+      <w:r>
+        <w:rPr>
+          <w:rFonts w:ascii="Calibri" w:hAnsi="Calibri"/>
+          <w:b w:val="0"/>
+          <w:color w:val="000000"/>
+          <w:sz w:val="22"/>
+        </w:rPr>
+        <w:t>Confirm task deletion with a pop-up dialog.</w:t>
+      </w:r>
+    </w:p>
+    <w:p>
+      <w:pPr>
+        <w:pStyle w:val="ListBullet"/>
+        <w:ind w:left="720"/>
+      </w:pPr>
+      <w:r>
+        <w:rPr>
+          <w:rFonts w:ascii="Calibri" w:hAnsi="Calibri"/>
+          <w:b w:val="0"/>
+          <w:color w:val="000000"/>
+          <w:sz w:val="22"/>
+        </w:rPr>
+        <w:t>Remove the deleted task from the user interface.</w:t>
+      </w:r>
+    </w:p>
+    <w:p>
+      <w:pPr>
+        <w:pStyle w:val="ListBullet"/>
+        <w:ind w:left="720"/>
+      </w:pPr>
+      <w:r>
+        <w:rPr>
+          <w:rFonts w:ascii="Calibri" w:hAnsi="Calibri"/>
+          <w:b w:val="0"/>
+          <w:color w:val="000000"/>
+          <w:sz w:val="22"/>
+        </w:rPr>
+        <w:t>Update the local storage or database to reflect the task deletion.</w:t>
       </w:r>
     </w:p>
     <w:p>
@@ -615,7 +1123,7 @@
           <w:color w:val="000000"/>
           <w:sz w:val="24"/>
         </w:rPr>
-        <w:t>3.2 Task Scheduling [1]</w:t>
+        <w:t>3.4 Task Due Date Assignment [3]</w:t>
       </w:r>
     </w:p>
     <w:p>
@@ -635,7 +1143,7 @@
           <w:color w:val="000000"/>
           <w:sz w:val="22"/>
         </w:rPr>
-        <w:t>Users can assign due dates and set reminders for tasks.</w:t>
+        <w:t>Users can assign due dates to tasks, specifying a target completion time.</w:t>
       </w:r>
     </w:p>
     <w:p>
@@ -646,7 +1154,7 @@
           <w:color w:val="000000"/>
           <w:sz w:val="22"/>
         </w:rPr>
-        <w:t xml:space="preserve">Application Area: </w:t>
+        <w:t xml:space="preserve">Constraints: </w:t>
       </w:r>
       <w:r>
         <w:rPr>
@@ -655,7 +1163,22 @@
           <w:color w:val="000000"/>
           <w:sz w:val="22"/>
         </w:rPr>
-        <w:t>Task Management</w:t>
+        <w:t>Due date must be a valid date in the future.</w:t>
+      </w:r>
+    </w:p>
+    <w:p>
+      <w:pPr>
+        <w:pStyle w:val="ListBullet"/>
+        <w:ind w:left="720"/>
+      </w:pPr>
+      <w:r>
+        <w:rPr>
+          <w:rFonts w:ascii="Calibri" w:hAnsi="Calibri"/>
+          <w:b w:val="0"/>
+          <w:color w:val="000000"/>
+          <w:sz w:val="22"/>
+        </w:rPr>
+        <w:t>Users should be able to edit assigned due dates for existing tasks.</w:t>
       </w:r>
     </w:p>
     <w:p>
@@ -686,7 +1209,7 @@
           <w:color w:val="000000"/>
           <w:sz w:val="22"/>
         </w:rPr>
-        <w:t xml:space="preserve">Type: </w:t>
+        <w:t xml:space="preserve">Acceptance Criteria: </w:t>
       </w:r>
       <w:r>
         <w:rPr>
@@ -695,7 +1218,37 @@
           <w:color w:val="000000"/>
           <w:sz w:val="22"/>
         </w:rPr>
-        <w:t>Functional</w:t>
+        <w:t>A user can successfully input a due date for a new task.</w:t>
+      </w:r>
+    </w:p>
+    <w:p>
+      <w:pPr>
+        <w:pStyle w:val="ListBullet"/>
+        <w:ind w:left="720"/>
+      </w:pPr>
+      <w:r>
+        <w:rPr>
+          <w:rFonts w:ascii="Calibri" w:hAnsi="Calibri"/>
+          <w:b w:val="0"/>
+          <w:color w:val="000000"/>
+          <w:sz w:val="22"/>
+        </w:rPr>
+        <w:t>A user can view assigned due dates for existing tasks.</w:t>
+      </w:r>
+    </w:p>
+    <w:p>
+      <w:pPr>
+        <w:pStyle w:val="ListBullet"/>
+        <w:ind w:left="720"/>
+      </w:pPr>
+      <w:r>
+        <w:rPr>
+          <w:rFonts w:ascii="Calibri" w:hAnsi="Calibri"/>
+          <w:b w:val="0"/>
+          <w:color w:val="000000"/>
+          <w:sz w:val="22"/>
+        </w:rPr>
+        <w:t>A user can modify the due date of an existing task.</w:t>
       </w:r>
     </w:p>
     <w:p>
@@ -706,7 +1259,7 @@
           <w:color w:val="000000"/>
           <w:sz w:val="22"/>
         </w:rPr>
-        <w:t xml:space="preserve">Dependencies: </w:t>
+        <w:t xml:space="preserve">Subtasks: </w:t>
       </w:r>
       <w:r>
         <w:rPr>
@@ -715,7 +1268,71 @@
           <w:color w:val="000000"/>
           <w:sz w:val="22"/>
         </w:rPr>
-        <w:t>[]</w:t>
+        <w:t>Implement date input functionality for new tasks.</w:t>
+      </w:r>
+    </w:p>
+    <w:p>
+      <w:pPr>
+        <w:pStyle w:val="ListBullet"/>
+        <w:ind w:left="720"/>
+      </w:pPr>
+      <w:r>
+        <w:rPr>
+          <w:rFonts w:ascii="Calibri" w:hAnsi="Calibri"/>
+          <w:b w:val="0"/>
+          <w:color w:val="000000"/>
+          <w:sz w:val="22"/>
+        </w:rPr>
+        <w:t>Display due dates for tasks in the task list.</w:t>
+      </w:r>
+    </w:p>
+    <w:p>
+      <w:pPr>
+        <w:pStyle w:val="ListBullet"/>
+        <w:ind w:left="720"/>
+      </w:pPr>
+      <w:r>
+        <w:rPr>
+          <w:rFonts w:ascii="Calibri" w:hAnsi="Calibri"/>
+          <w:b w:val="0"/>
+          <w:color w:val="000000"/>
+          <w:sz w:val="22"/>
+        </w:rPr>
+        <w:t>Allow users to edit existing task due dates.</w:t>
+      </w:r>
+    </w:p>
+    <w:p>
+      <w:pPr>
+        <w:spacing w:before="240" w:after="120"/>
+      </w:pPr>
+      <w:r>
+        <w:rPr>
+          <w:rFonts w:ascii="Calibri" w:hAnsi="Calibri"/>
+          <w:b/>
+          <w:color w:val="000000"/>
+          <w:sz w:val="24"/>
+        </w:rPr>
+        <w:t>3.5 Task Reminder Setting [4]</w:t>
+      </w:r>
+    </w:p>
+    <w:p>
+      <w:r>
+        <w:rPr>
+          <w:rFonts w:ascii="Calibri" w:hAnsi="Calibri"/>
+          <w:b/>
+          <w:color w:val="000000"/>
+          <w:sz w:val="22"/>
+        </w:rPr>
+        <w:t xml:space="preserve">Description: </w:t>
+      </w:r>
+      <w:r>
+        <w:rPr>
+          <w:rFonts w:ascii="Calibri" w:hAnsi="Calibri"/>
+          <w:b w:val="0"/>
+          <w:color w:val="000000"/>
+          <w:sz w:val="22"/>
+        </w:rPr>
+        <w:t>Users can set reminders for tasks, receiving notifications before the due date.</w:t>
       </w:r>
     </w:p>
     <w:p>
@@ -735,121 +1352,7 @@
           <w:color w:val="000000"/>
           <w:sz w:val="22"/>
         </w:rPr>
-        <w:t>Due dates must be in a valid date format.</w:t>
-      </w:r>
-    </w:p>
-    <w:p>
-      <w:pPr>
-        <w:pStyle w:val="ListBullet"/>
-        <w:ind w:left="720"/>
-      </w:pPr>
-      <w:r>
-        <w:rPr>
-          <w:rFonts w:ascii="Calibri" w:hAnsi="Calibri"/>
-          <w:b w:val="0"/>
-          <w:color w:val="000000"/>
-          <w:sz w:val="22"/>
-        </w:rPr>
-        <w:t>Reminder notifications should be sent at least 30 minutes before the due date.</w:t>
-      </w:r>
-    </w:p>
-    <w:p>
-      <w:r>
-        <w:rPr>
-          <w:rFonts w:ascii="Calibri" w:hAnsi="Calibri"/>
-          <w:b/>
-          <w:color w:val="000000"/>
-          <w:sz w:val="22"/>
-        </w:rPr>
-        <w:t xml:space="preserve">Acceptance Criteria: </w:t>
-      </w:r>
-      <w:r>
-        <w:rPr>
-          <w:rFonts w:ascii="Calibri" w:hAnsi="Calibri"/>
-          <w:b w:val="0"/>
-          <w:color w:val="000000"/>
-          <w:sz w:val="22"/>
-        </w:rPr>
-        <w:t>Users can input a specific due date for each task.</w:t>
-      </w:r>
-    </w:p>
-    <w:p>
-      <w:pPr>
-        <w:pStyle w:val="ListBullet"/>
-        <w:ind w:left="720"/>
-      </w:pPr>
-      <w:r>
-        <w:rPr>
-          <w:rFonts w:ascii="Calibri" w:hAnsi="Calibri"/>
-          <w:b w:val="0"/>
-          <w:color w:val="000000"/>
-          <w:sz w:val="22"/>
-        </w:rPr>
-        <w:t>Users can set reminder notifications for tasks with customizable time intervals.</w:t>
-      </w:r>
-    </w:p>
-    <w:p>
-      <w:pPr>
-        <w:pStyle w:val="ListBullet"/>
-        <w:ind w:left="720"/>
-      </w:pPr>
-      <w:r>
-        <w:rPr>
-          <w:rFonts w:ascii="Calibri" w:hAnsi="Calibri"/>
-          <w:b w:val="0"/>
-          <w:color w:val="000000"/>
-          <w:sz w:val="22"/>
-        </w:rPr>
-        <w:t>The app should display the due date and reminder notification time clearly to the user.</w:t>
-      </w:r>
-    </w:p>
-    <w:p>
-      <w:pPr>
-        <w:pStyle w:val="ListBullet"/>
-        <w:ind w:left="720"/>
-      </w:pPr>
-      <w:r>
-        <w:rPr>
-          <w:rFonts w:ascii="Calibri" w:hAnsi="Calibri"/>
-          <w:b w:val="0"/>
-          <w:color w:val="000000"/>
-          <w:sz w:val="22"/>
-        </w:rPr>
-        <w:t>Reminder notifications should be delivered to the user via a chosen method (e.g., push notification, email).</w:t>
-      </w:r>
-    </w:p>
-    <w:p>
-      <w:pPr>
-        <w:spacing w:before="240" w:after="120"/>
-      </w:pPr>
-      <w:r>
-        <w:rPr>
-          <w:rFonts w:ascii="Calibri" w:hAnsi="Calibri"/>
-          <w:b/>
-          <w:color w:val="000000"/>
-          <w:sz w:val="24"/>
-        </w:rPr>
-        <w:t>3.3 Task Categorization [2]</w:t>
-      </w:r>
-    </w:p>
-    <w:p>
-      <w:r>
-        <w:rPr>
-          <w:rFonts w:ascii="Calibri" w:hAnsi="Calibri"/>
-          <w:b/>
-          <w:color w:val="000000"/>
-          <w:sz w:val="22"/>
-        </w:rPr>
-        <w:t xml:space="preserve">Description: </w:t>
-      </w:r>
-      <w:r>
-        <w:rPr>
-          <w:rFonts w:ascii="Calibri" w:hAnsi="Calibri"/>
-          <w:b w:val="0"/>
-          <w:color w:val="000000"/>
-          <w:sz w:val="22"/>
-        </w:rPr>
-        <w:t>Users can organize tasks using categories or tags.</w:t>
+        <w:t>[]</w:t>
       </w:r>
     </w:p>
     <w:p>
@@ -880,7 +1383,7 @@
           <w:color w:val="000000"/>
           <w:sz w:val="22"/>
         </w:rPr>
-        <w:t xml:space="preserve">Stakeholders: </w:t>
+        <w:t xml:space="preserve">Acceptance Criteria: </w:t>
       </w:r>
       <w:r>
         <w:rPr>
@@ -889,7 +1392,181 @@
           <w:color w:val="000000"/>
           <w:sz w:val="22"/>
         </w:rPr>
-        <w:t>User</w:t>
+        <w:t>The user can specify a date and time for the reminder.</w:t>
+      </w:r>
+    </w:p>
+    <w:p>
+      <w:pPr>
+        <w:pStyle w:val="ListBullet"/>
+        <w:ind w:left="720"/>
+      </w:pPr>
+      <w:r>
+        <w:rPr>
+          <w:rFonts w:ascii="Calibri" w:hAnsi="Calibri"/>
+          <w:b w:val="0"/>
+          <w:color w:val="000000"/>
+          <w:sz w:val="22"/>
+        </w:rPr>
+        <w:t>The user can choose to receive a notification via email, push notification, or both.</w:t>
+      </w:r>
+    </w:p>
+    <w:p>
+      <w:pPr>
+        <w:pStyle w:val="ListBullet"/>
+        <w:ind w:left="720"/>
+      </w:pPr>
+      <w:r>
+        <w:rPr>
+          <w:rFonts w:ascii="Calibri" w:hAnsi="Calibri"/>
+          <w:b w:val="0"/>
+          <w:color w:val="000000"/>
+          <w:sz w:val="22"/>
+        </w:rPr>
+        <w:t>Reminders should be sent at the specified date and time.</w:t>
+      </w:r>
+    </w:p>
+    <w:p>
+      <w:pPr>
+        <w:pStyle w:val="ListBullet"/>
+        <w:ind w:left="720"/>
+      </w:pPr>
+      <w:r>
+        <w:rPr>
+          <w:rFonts w:ascii="Calibri" w:hAnsi="Calibri"/>
+          <w:b w:val="0"/>
+          <w:color w:val="000000"/>
+          <w:sz w:val="22"/>
+        </w:rPr>
+        <w:t>Users should be able to view and manage their set reminders.</w:t>
+      </w:r>
+    </w:p>
+    <w:p>
+      <w:pPr>
+        <w:pStyle w:val="ListBullet"/>
+        <w:ind w:left="720"/>
+      </w:pPr>
+      <w:r>
+        <w:rPr>
+          <w:rFonts w:ascii="Calibri" w:hAnsi="Calibri"/>
+          <w:b w:val="0"/>
+          <w:color w:val="000000"/>
+          <w:sz w:val="22"/>
+        </w:rPr>
+        <w:t>Users should be able to disable reminders for individual tasks.</w:t>
+      </w:r>
+    </w:p>
+    <w:p>
+      <w:r>
+        <w:rPr>
+          <w:rFonts w:ascii="Calibri" w:hAnsi="Calibri"/>
+          <w:b/>
+          <w:color w:val="000000"/>
+          <w:sz w:val="22"/>
+        </w:rPr>
+        <w:t xml:space="preserve">Subtasks: </w:t>
+      </w:r>
+      <w:r>
+        <w:rPr>
+          <w:rFonts w:ascii="Calibri" w:hAnsi="Calibri"/>
+          <w:b w:val="0"/>
+          <w:color w:val="000000"/>
+          <w:sz w:val="22"/>
+        </w:rPr>
+        <w:t>Implement date and time picker for reminder setting.</w:t>
+      </w:r>
+    </w:p>
+    <w:p>
+      <w:pPr>
+        <w:pStyle w:val="ListBullet"/>
+        <w:ind w:left="720"/>
+      </w:pPr>
+      <w:r>
+        <w:rPr>
+          <w:rFonts w:ascii="Calibri" w:hAnsi="Calibri"/>
+          <w:b w:val="0"/>
+          <w:color w:val="000000"/>
+          <w:sz w:val="22"/>
+        </w:rPr>
+        <w:t>Integrate with notification system (email, push) for reminder delivery.</w:t>
+      </w:r>
+    </w:p>
+    <w:p>
+      <w:pPr>
+        <w:pStyle w:val="ListBullet"/>
+        <w:ind w:left="720"/>
+      </w:pPr>
+      <w:r>
+        <w:rPr>
+          <w:rFonts w:ascii="Calibri" w:hAnsi="Calibri"/>
+          <w:b w:val="0"/>
+          <w:color w:val="000000"/>
+          <w:sz w:val="22"/>
+        </w:rPr>
+        <w:t>Display reminders in a clear and accessible manner within the app.</w:t>
+      </w:r>
+    </w:p>
+    <w:p>
+      <w:pPr>
+        <w:pStyle w:val="ListBullet"/>
+        <w:ind w:left="720"/>
+      </w:pPr>
+      <w:r>
+        <w:rPr>
+          <w:rFonts w:ascii="Calibri" w:hAnsi="Calibri"/>
+          <w:b w:val="0"/>
+          <w:color w:val="000000"/>
+          <w:sz w:val="22"/>
+        </w:rPr>
+        <w:t>Allow users to edit and delete existing reminders.</w:t>
+      </w:r>
+    </w:p>
+    <w:p>
+      <w:pPr>
+        <w:pStyle w:val="ListBullet"/>
+        <w:ind w:left="720"/>
+      </w:pPr>
+      <w:r>
+        <w:rPr>
+          <w:rFonts w:ascii="Calibri" w:hAnsi="Calibri"/>
+          <w:b w:val="0"/>
+          <w:color w:val="000000"/>
+          <w:sz w:val="22"/>
+        </w:rPr>
+        <w:t>Enable users to toggle reminder notifications on/off per task.</w:t>
+      </w:r>
+    </w:p>
+    <w:p>
+      <w:pPr>
+        <w:spacing w:before="240" w:after="120"/>
+      </w:pPr>
+      <w:r>
+        <w:rPr>
+          <w:rFonts w:ascii="Calibri" w:hAnsi="Calibri"/>
+          <w:b/>
+          <w:color w:val="000000"/>
+          <w:sz w:val="24"/>
+        </w:rPr>
+        <w:t>3.6 Task Categorization [5]</w:t>
+      </w:r>
+    </w:p>
+    <w:p>
+      <w:r>
+        <w:rPr>
+          <w:rFonts w:ascii="Calibri" w:hAnsi="Calibri"/>
+          <w:b/>
+          <w:color w:val="000000"/>
+          <w:sz w:val="22"/>
+        </w:rPr>
+        <w:t xml:space="preserve">Description: </w:t>
+      </w:r>
+      <w:r>
+        <w:rPr>
+          <w:rFonts w:ascii="Calibri" w:hAnsi="Calibri"/>
+          <w:b w:val="0"/>
+          <w:color w:val="000000"/>
+          <w:sz w:val="22"/>
+        </w:rPr>
+        <w:t>Users can categorize tasks using tags or labels, grouping similar tasks together.</w:t>
       </w:r>
     </w:p>
     <w:p>
@@ -909,7 +1586,7 @@
           <w:color w:val="000000"/>
           <w:sz w:val="22"/>
         </w:rPr>
-        <w:t>Categories should be user-defined and editable.</w:t>
+        <w:t>Tags should be alphanumeric and allow spaces.</w:t>
       </w:r>
     </w:p>
     <w:p>
@@ -924,27 +1601,7 @@
           <w:color w:val="000000"/>
           <w:sz w:val="22"/>
         </w:rPr>
-        <w:t>A maximum of 10 categories per task is allowed.</w:t>
-      </w:r>
-    </w:p>
-    <w:p>
-      <w:r>
-        <w:rPr>
-          <w:rFonts w:ascii="Calibri" w:hAnsi="Calibri"/>
-          <w:b/>
-          <w:color w:val="000000"/>
-          <w:sz w:val="22"/>
-        </w:rPr>
-        <w:t xml:space="preserve">Acceptance  Criteria: </w:t>
-      </w:r>
-      <w:r>
-        <w:rPr>
-          <w:rFonts w:ascii="Calibri" w:hAnsi="Calibri"/>
-          <w:b w:val="0"/>
-          <w:color w:val="000000"/>
-          <w:sz w:val="22"/>
-        </w:rPr>
-        <w:t>Users can create new categories.</w:t>
+        <w:t>Users should be able to apply multiple tags to a single task.</w:t>
       </w:r>
     </w:p>
     <w:p>
@@ -959,111 +1616,7 @@
           <w:color w:val="000000"/>
           <w:sz w:val="22"/>
         </w:rPr>
-        <w:t>Users can assign multiple categories to a single task.</w:t>
-      </w:r>
-    </w:p>
-    <w:p>
-      <w:pPr>
-        <w:pStyle w:val="ListBullet"/>
-        <w:ind w:left="720"/>
-      </w:pPr>
-      <w:r>
-        <w:rPr>
-          <w:rFonts w:ascii="Calibri" w:hAnsi="Calibri"/>
-          <w:b w:val="0"/>
-          <w:color w:val="000000"/>
-          <w:sz w:val="22"/>
-        </w:rPr>
-        <w:t>Users can view tasks filtered by specific categories.</w:t>
-      </w:r>
-    </w:p>
-    <w:p>
-      <w:pPr>
-        <w:pStyle w:val="ListBullet"/>
-        <w:ind w:left="720"/>
-      </w:pPr>
-      <w:r>
-        <w:rPr>
-          <w:rFonts w:ascii="Calibri" w:hAnsi="Calibri"/>
-          <w:b w:val="0"/>
-          <w:color w:val="000000"/>
-          <w:sz w:val="22"/>
-        </w:rPr>
-        <w:t>Existing categories can be renamed or deleted by the user.</w:t>
-      </w:r>
-    </w:p>
-    <w:p>
-      <w:r>
-        <w:rPr>
-          <w:rFonts w:ascii="Calibri" w:hAnsi="Calibri"/>
-          <w:b/>
-          <w:color w:val="000000"/>
-          <w:sz w:val="22"/>
-        </w:rPr>
-        <w:t xml:space="preserve">Related  Requirements: </w:t>
-      </w:r>
-      <w:r>
-        <w:rPr>
-          <w:rFonts w:ascii="Calibri" w:hAnsi="Calibri"/>
-          <w:b w:val="0"/>
-          <w:color w:val="000000"/>
-          <w:sz w:val="22"/>
-        </w:rPr>
-        <w:t>[]</w:t>
-      </w:r>
-    </w:p>
-    <w:p>
-      <w:pPr>
-        <w:spacing w:before="240" w:after="120"/>
-      </w:pPr>
-      <w:r>
-        <w:rPr>
-          <w:rFonts w:ascii="Calibri" w:hAnsi="Calibri"/>
-          <w:b/>
-          <w:color w:val="000000"/>
-          <w:sz w:val="24"/>
-        </w:rPr>
-        <w:t>3.4 Deadline Reminders [3]</w:t>
-      </w:r>
-    </w:p>
-    <w:p>
-      <w:r>
-        <w:rPr>
-          <w:rFonts w:ascii="Calibri" w:hAnsi="Calibri"/>
-          <w:b/>
-          <w:color w:val="000000"/>
-          <w:sz w:val="22"/>
-        </w:rPr>
-        <w:t xml:space="preserve">Description: </w:t>
-      </w:r>
-      <w:r>
-        <w:rPr>
-          <w:rFonts w:ascii="Calibri" w:hAnsi="Calibri"/>
-          <w:b w:val="0"/>
-          <w:color w:val="000000"/>
-          <w:sz w:val="22"/>
-        </w:rPr>
-        <w:t>The app should notify users of upcoming deadlines.</w:t>
-      </w:r>
-    </w:p>
-    <w:p>
-      <w:r>
-        <w:rPr>
-          <w:rFonts w:ascii="Calibri" w:hAnsi="Calibri"/>
-          <w:b/>
-          <w:color w:val="000000"/>
-          <w:sz w:val="22"/>
-        </w:rPr>
-        <w:t xml:space="preserve">Application Context: </w:t>
-      </w:r>
-      <w:r>
-        <w:rPr>
-          <w:rFonts w:ascii="Calibri" w:hAnsi="Calibri"/>
-          <w:b w:val="0"/>
-          <w:color w:val="000000"/>
-          <w:sz w:val="22"/>
-        </w:rPr>
-        <w:t>A simple and intuitive to-do list app designed to help users manage tasks efficiently. The app supports task creation, categorization, deadlines, and reminders.</w:t>
+        <w:t>The system should display a list of available tags for easy selection.</w:t>
       </w:r>
     </w:p>
     <w:p>
@@ -1094,7 +1647,7 @@
           <w:color w:val="000000"/>
           <w:sz w:val="22"/>
         </w:rPr>
-        <w:t xml:space="preserve">Stakeholders: </w:t>
+        <w:t xml:space="preserve">Business Value: </w:t>
       </w:r>
       <w:r>
         <w:rPr>
@@ -1103,7 +1656,91 @@
           <w:color w:val="000000"/>
           <w:sz w:val="22"/>
         </w:rPr>
-        <w:t>End-Users</w:t>
+        <w:t>Improved task organization and filtering capabilities, enhancing user productivity.</w:t>
+      </w:r>
+    </w:p>
+    <w:p>
+      <w:r>
+        <w:rPr>
+          <w:rFonts w:ascii="Calibri" w:hAnsi="Calibri"/>
+          <w:b/>
+          <w:color w:val="000000"/>
+          <w:sz w:val="22"/>
+        </w:rPr>
+        <w:t xml:space="preserve">Subtasks: </w:t>
+      </w:r>
+      <w:r>
+        <w:rPr>
+          <w:rFonts w:ascii="Calibri" w:hAnsi="Calibri"/>
+          <w:b w:val="0"/>
+          <w:color w:val="000000"/>
+          <w:sz w:val="22"/>
+        </w:rPr>
+        <w:t>Implement tag creation and management functionality.</w:t>
+      </w:r>
+    </w:p>
+    <w:p>
+      <w:pPr>
+        <w:pStyle w:val="ListBullet"/>
+        <w:ind w:left="720"/>
+      </w:pPr>
+      <w:r>
+        <w:rPr>
+          <w:rFonts w:ascii="Calibri" w:hAnsi="Calibri"/>
+          <w:b w:val="0"/>
+          <w:color w:val="000000"/>
+          <w:sz w:val="22"/>
+        </w:rPr>
+        <w:t>Allow users to assign tags to tasks during creation or editing.</w:t>
+      </w:r>
+    </w:p>
+    <w:p>
+      <w:pPr>
+        <w:pStyle w:val="ListBullet"/>
+        <w:ind w:left="720"/>
+      </w:pPr>
+      <w:r>
+        <w:rPr>
+          <w:rFonts w:ascii="Calibri" w:hAnsi="Calibri"/>
+          <w:b w:val="0"/>
+          <w:color w:val="000000"/>
+          <w:sz w:val="22"/>
+        </w:rPr>
+        <w:t>Enable filtering and searching of tasks by tags.</w:t>
+      </w:r>
+    </w:p>
+    <w:p>
+      <w:pPr>
+        <w:spacing w:before="240" w:after="120"/>
+      </w:pPr>
+      <w:r>
+        <w:rPr>
+          <w:rFonts w:ascii="Calibri" w:hAnsi="Calibri"/>
+          <w:b/>
+          <w:color w:val="000000"/>
+          <w:sz w:val="24"/>
+        </w:rPr>
+        <w:t>3.7 Calendar View [6]</w:t>
+      </w:r>
+    </w:p>
+    <w:p>
+      <w:r>
+        <w:rPr>
+          <w:rFonts w:ascii="Calibri" w:hAnsi="Calibri"/>
+          <w:b/>
+          <w:color w:val="000000"/>
+          <w:sz w:val="22"/>
+        </w:rPr>
+        <w:t xml:space="preserve">Description: </w:t>
+      </w:r>
+      <w:r>
+        <w:rPr>
+          <w:rFonts w:ascii="Calibri" w:hAnsi="Calibri"/>
+          <w:b w:val="0"/>
+          <w:color w:val="000000"/>
+          <w:sz w:val="22"/>
+        </w:rPr>
+        <w:t>The app provides a calendar view, displaying tasks based on their due dates.</w:t>
       </w:r>
     </w:p>
     <w:p>
@@ -1123,161 +1760,7 @@
           <w:color w:val="000000"/>
           <w:sz w:val="22"/>
         </w:rPr>
-        <w:t>Reminders should be sent at least one hour before the deadline.</w:t>
-      </w:r>
-    </w:p>
-    <w:p>
-      <w:pPr>
-        <w:pStyle w:val="ListBullet"/>
-        <w:ind w:left="720"/>
-      </w:pPr>
-      <w:r>
-        <w:rPr>
-          <w:rFonts w:ascii="Calibri" w:hAnsi="Calibri"/>
-          <w:b w:val="0"/>
-          <w:color w:val="000000"/>
-          <w:sz w:val="22"/>
-        </w:rPr>
-        <w:t>Users should be able to customize reminder settings (frequency, method).</w:t>
-      </w:r>
-    </w:p>
-    <w:p>
-      <w:r>
-        <w:rPr>
-          <w:rFonts w:ascii="Calibri" w:hAnsi="Calibri"/>
-          <w:b/>
-          <w:color w:val="000000"/>
-          <w:sz w:val="22"/>
-        </w:rPr>
-        <w:t xml:space="preserve">Acceptance  Criteria: </w:t>
-      </w:r>
-      <w:r>
-        <w:rPr>
-          <w:rFonts w:ascii="Calibri" w:hAnsi="Calibri"/>
-          <w:b w:val="0"/>
-          <w:color w:val="000000"/>
-          <w:sz w:val="22"/>
-        </w:rPr>
-        <w:t>The app should display a notification when a task's deadline is approaching.</w:t>
-      </w:r>
-    </w:p>
-    <w:p>
-      <w:pPr>
-        <w:pStyle w:val="ListBullet"/>
-        <w:ind w:left="720"/>
-      </w:pPr>
-      <w:r>
-        <w:rPr>
-          <w:rFonts w:ascii="Calibri" w:hAnsi="Calibri"/>
-          <w:b w:val="0"/>
-          <w:color w:val="000000"/>
-          <w:sz w:val="22"/>
-        </w:rPr>
-        <w:t>Users should be able to choose from different notification methods (e.g., push notification, email, in-app alert).</w:t>
-      </w:r>
-    </w:p>
-    <w:p>
-      <w:pPr>
-        <w:pStyle w:val="ListBullet"/>
-        <w:ind w:left="720"/>
-      </w:pPr>
-      <w:r>
-        <w:rPr>
-          <w:rFonts w:ascii="Calibri" w:hAnsi="Calibri"/>
-          <w:b w:val="0"/>
-          <w:color w:val="000000"/>
-          <w:sz w:val="22"/>
-        </w:rPr>
-        <w:t>Users should be able to configure the time interval before a deadline when a reminder is sent.</w:t>
-      </w:r>
-    </w:p>
-    <w:p>
-      <w:pPr>
-        <w:pStyle w:val="ListBullet"/>
-        <w:ind w:left="720"/>
-      </w:pPr>
-      <w:r>
-        <w:rPr>
-          <w:rFonts w:ascii="Calibri" w:hAnsi="Calibri"/>
-          <w:b w:val="0"/>
-          <w:color w:val="000000"/>
-          <w:sz w:val="22"/>
-        </w:rPr>
-        <w:t>The notification should include the task title and deadline date/time.</w:t>
-      </w:r>
-    </w:p>
-    <w:p>
-      <w:r>
-        <w:rPr>
-          <w:rFonts w:ascii="Calibri" w:hAnsi="Calibri"/>
-          <w:b/>
-          <w:color w:val="000000"/>
-          <w:sz w:val="22"/>
-        </w:rPr>
-        <w:t xml:space="preserve">Related  Requirements: </w:t>
-      </w:r>
-      <w:r>
-        <w:rPr>
-          <w:rFonts w:ascii="Calibri" w:hAnsi="Calibri"/>
-          <w:b w:val="0"/>
-          <w:color w:val="000000"/>
-          <w:sz w:val="22"/>
-        </w:rPr>
         <w:t>[]</w:t>
-      </w:r>
-    </w:p>
-    <w:p>
-      <w:pPr>
-        <w:spacing w:before="240" w:after="120"/>
-      </w:pPr>
-      <w:r>
-        <w:rPr>
-          <w:rFonts w:ascii="Calibri" w:hAnsi="Calibri"/>
-          <w:b/>
-          <w:color w:val="000000"/>
-          <w:sz w:val="24"/>
-        </w:rPr>
-        <w:t>3.5 Data Synchronization [4]</w:t>
-      </w:r>
-    </w:p>
-    <w:p>
-      <w:r>
-        <w:rPr>
-          <w:rFonts w:ascii="Calibri" w:hAnsi="Calibri"/>
-          <w:b/>
-          <w:color w:val="000000"/>
-          <w:sz w:val="22"/>
-        </w:rPr>
-        <w:t xml:space="preserve">Description: </w:t>
-      </w:r>
-      <w:r>
-        <w:rPr>
-          <w:rFonts w:ascii="Calibri" w:hAnsi="Calibri"/>
-          <w:b w:val="0"/>
-          <w:color w:val="000000"/>
-          <w:sz w:val="22"/>
-        </w:rPr>
-        <w:t>Tasks should sync across devices using cloud storage.</w:t>
-      </w:r>
-    </w:p>
-    <w:p>
-      <w:r>
-        <w:rPr>
-          <w:rFonts w:ascii="Calibri" w:hAnsi="Calibri"/>
-          <w:b/>
-          <w:color w:val="000000"/>
-          <w:sz w:val="22"/>
-        </w:rPr>
-        <w:t xml:space="preserve">Application Area: </w:t>
-      </w:r>
-      <w:r>
-        <w:rPr>
-          <w:rFonts w:ascii="Calibri" w:hAnsi="Calibri"/>
-          <w:b w:val="0"/>
-          <w:color w:val="000000"/>
-          <w:sz w:val="22"/>
-        </w:rPr>
-        <w:t>Task Management</w:t>
       </w:r>
     </w:p>
     <w:p>
@@ -1308,7 +1791,7 @@
           <w:color w:val="000000"/>
           <w:sz w:val="22"/>
         </w:rPr>
-        <w:t xml:space="preserve">Type: </w:t>
+        <w:t xml:space="preserve">Acceptance Criteria: </w:t>
       </w:r>
       <w:r>
         <w:rPr>
@@ -1317,27 +1800,7 @@
           <w:color w:val="000000"/>
           <w:sz w:val="22"/>
         </w:rPr>
-        <w:t>Functional</w:t>
-      </w:r>
-    </w:p>
-    <w:p>
-      <w:r>
-        <w:rPr>
-          <w:rFonts w:ascii="Calibri" w:hAnsi="Calibri"/>
-          <w:b/>
-          <w:color w:val="000000"/>
-          <w:sz w:val="22"/>
-        </w:rPr>
-        <w:t xml:space="preserve">Stakeholders: </w:t>
-      </w:r>
-      <w:r>
-        <w:rPr>
-          <w:rFonts w:ascii="Calibri" w:hAnsi="Calibri"/>
-          <w:b w:val="0"/>
-          <w:color w:val="000000"/>
-          <w:sz w:val="22"/>
-        </w:rPr>
-        <w:t>User</w:t>
+        <w:t>Tasks are displayed on the corresponding day in the calendar.</w:t>
       </w:r>
     </w:p>
     <w:p>
@@ -1352,7 +1815,136 @@
           <w:color w:val="000000"/>
           <w:sz w:val="22"/>
         </w:rPr>
-        <w:t>System Administrator</w:t>
+        <w:t>Users can navigate between days, weeks, and months in the calendar view.</w:t>
+      </w:r>
+    </w:p>
+    <w:p>
+      <w:pPr>
+        <w:pStyle w:val="ListBullet"/>
+        <w:ind w:left="720"/>
+      </w:pPr>
+      <w:r>
+        <w:rPr>
+          <w:rFonts w:ascii="Calibri" w:hAnsi="Calibri"/>
+          <w:b w:val="0"/>
+          <w:color w:val="000000"/>
+          <w:sz w:val="22"/>
+        </w:rPr>
+        <w:t>The calendar view should display tasks with their respective due dates clearly.</w:t>
+      </w:r>
+    </w:p>
+    <w:p>
+      <w:pPr>
+        <w:pStyle w:val="ListBullet"/>
+        <w:ind w:left="720"/>
+      </w:pPr>
+      <w:r>
+        <w:rPr>
+          <w:rFonts w:ascii="Calibri" w:hAnsi="Calibri"/>
+          <w:b w:val="0"/>
+          <w:color w:val="000000"/>
+          <w:sz w:val="22"/>
+        </w:rPr>
+        <w:t>The calendar view should be visually appealing and easy to understand.</w:t>
+      </w:r>
+    </w:p>
+    <w:p>
+      <w:r>
+        <w:rPr>
+          <w:rFonts w:ascii="Calibri" w:hAnsi="Calibri"/>
+          <w:b/>
+          <w:color w:val="000000"/>
+          <w:sz w:val="22"/>
+        </w:rPr>
+        <w:t xml:space="preserve">Subtasks: </w:t>
+      </w:r>
+      <w:r>
+        <w:rPr>
+          <w:rFonts w:ascii="Calibri" w:hAnsi="Calibri"/>
+          <w:b w:val="0"/>
+          <w:color w:val="000000"/>
+          <w:sz w:val="22"/>
+        </w:rPr>
+        <w:t>Implement a calendar widget.</w:t>
+      </w:r>
+    </w:p>
+    <w:p>
+      <w:pPr>
+        <w:pStyle w:val="ListBullet"/>
+        <w:ind w:left="720"/>
+      </w:pPr>
+      <w:r>
+        <w:rPr>
+          <w:rFonts w:ascii="Calibri" w:hAnsi="Calibri"/>
+          <w:b w:val="0"/>
+          <w:color w:val="000000"/>
+          <w:sz w:val="22"/>
+        </w:rPr>
+        <w:t>Fetch tasks from the database and display them on the calendar based on due dates.</w:t>
+      </w:r>
+    </w:p>
+    <w:p>
+      <w:pPr>
+        <w:pStyle w:val="ListBullet"/>
+        <w:ind w:left="720"/>
+      </w:pPr>
+      <w:r>
+        <w:rPr>
+          <w:rFonts w:ascii="Calibri" w:hAnsi="Calibri"/>
+          <w:b w:val="0"/>
+          <w:color w:val="000000"/>
+          <w:sz w:val="22"/>
+        </w:rPr>
+        <w:t>Allow users to select a specific date in the calendar to view tasks for that day.</w:t>
+      </w:r>
+    </w:p>
+    <w:p>
+      <w:pPr>
+        <w:pStyle w:val="ListBullet"/>
+        <w:ind w:left="720"/>
+      </w:pPr>
+      <w:r>
+        <w:rPr>
+          <w:rFonts w:ascii="Calibri" w:hAnsi="Calibri"/>
+          <w:b w:val="0"/>
+          <w:color w:val="000000"/>
+          <w:sz w:val="22"/>
+        </w:rPr>
+        <w:t>Enable navigation between days, weeks, and months using calendar controls.</w:t>
+      </w:r>
+    </w:p>
+    <w:p>
+      <w:pPr>
+        <w:spacing w:before="240" w:after="120"/>
+      </w:pPr>
+      <w:r>
+        <w:rPr>
+          <w:rFonts w:ascii="Calibri" w:hAnsi="Calibri"/>
+          <w:b/>
+          <w:color w:val="000000"/>
+          <w:sz w:val="24"/>
+        </w:rPr>
+        <w:t>3.8 List View [7]</w:t>
+      </w:r>
+    </w:p>
+    <w:p>
+      <w:r>
+        <w:rPr>
+          <w:rFonts w:ascii="Calibri" w:hAnsi="Calibri"/>
+          <w:b/>
+          <w:color w:val="000000"/>
+          <w:sz w:val="22"/>
+        </w:rPr>
+        <w:t xml:space="preserve">Description: </w:t>
+      </w:r>
+      <w:r>
+        <w:rPr>
+          <w:rFonts w:ascii="Calibri" w:hAnsi="Calibri"/>
+          <w:b w:val="0"/>
+          <w:color w:val="000000"/>
+          <w:sz w:val="22"/>
+        </w:rPr>
+        <w:t>The app displays tasks in a list format, showing task details and status.</w:t>
       </w:r>
     </w:p>
     <w:p>
@@ -1372,7 +1964,7 @@
           <w:color w:val="000000"/>
           <w:sz w:val="22"/>
         </w:rPr>
-        <w:t>Synchronization should be seamless and occur in the background.</w:t>
+        <w:t>The list should be sortable by due date, priority, or task name.</w:t>
       </w:r>
     </w:p>
     <w:p>
@@ -1387,161 +1979,7 @@
           <w:color w:val="000000"/>
           <w:sz w:val="22"/>
         </w:rPr>
-        <w:t>Data should be encrypted during storage and transmission.</w:t>
-      </w:r>
-    </w:p>
-    <w:p>
-      <w:r>
-        <w:rPr>
-          <w:rFonts w:ascii="Calibri" w:hAnsi="Calibri"/>
-          <w:b/>
-          <w:color w:val="000000"/>
-          <w:sz w:val="22"/>
-        </w:rPr>
-        <w:t xml:space="preserve">Acceptance Criteria: </w:t>
-      </w:r>
-      <w:r>
-        <w:rPr>
-          <w:rFonts w:ascii="Calibri" w:hAnsi="Calibri"/>
-          <w:b w:val="0"/>
-          <w:color w:val="000000"/>
-          <w:sz w:val="22"/>
-        </w:rPr>
-        <w:t>A user can create a task on one device and it should be visible on other synced devices.</w:t>
-      </w:r>
-    </w:p>
-    <w:p>
-      <w:pPr>
-        <w:pStyle w:val="ListBullet"/>
-        <w:ind w:left="720"/>
-      </w:pPr>
-      <w:r>
-        <w:rPr>
-          <w:rFonts w:ascii="Calibri" w:hAnsi="Calibri"/>
-          <w:b w:val="0"/>
-          <w:color w:val="000000"/>
-          <w:sz w:val="22"/>
-        </w:rPr>
-        <w:t>Changes made to a task (e.g., status, deadline) on one device should be reflected on other synced devices.</w:t>
-      </w:r>
-    </w:p>
-    <w:p>
-      <w:pPr>
-        <w:pStyle w:val="ListBullet"/>
-        <w:ind w:left="720"/>
-      </w:pPr>
-      <w:r>
-        <w:rPr>
-          <w:rFonts w:ascii="Calibri" w:hAnsi="Calibri"/>
-          <w:b w:val="0"/>
-          <w:color w:val="000000"/>
-          <w:sz w:val="22"/>
-        </w:rPr>
-        <w:t>Deleted tasks should be removed from all synced devices.</w:t>
-      </w:r>
-    </w:p>
-    <w:p>
-      <w:pPr>
-        <w:spacing w:before="240" w:after="120"/>
-      </w:pPr>
-      <w:r>
-        <w:rPr>
-          <w:rFonts w:ascii="Calibri" w:hAnsi="Calibri"/>
-          <w:b/>
-          <w:color w:val="000000"/>
-          <w:sz w:val="24"/>
-        </w:rPr>
-        <w:t>3.6 System Scalability [5]</w:t>
-      </w:r>
-    </w:p>
-    <w:p>
-      <w:r>
-        <w:rPr>
-          <w:rFonts w:ascii="Calibri" w:hAnsi="Calibri"/>
-          <w:b/>
-          <w:color w:val="000000"/>
-          <w:sz w:val="22"/>
-        </w:rPr>
-        <w:t xml:space="preserve">Description: </w:t>
-      </w:r>
-      <w:r>
-        <w:rPr>
-          <w:rFonts w:ascii="Calibri" w:hAnsi="Calibri"/>
-          <w:b w:val="0"/>
-          <w:color w:val="000000"/>
-          <w:sz w:val="22"/>
-        </w:rPr>
-        <w:t>The system should support at least 10,000 users simultaneously.</w:t>
-      </w:r>
-    </w:p>
-    <w:p>
-      <w:r>
-        <w:rPr>
-          <w:rFonts w:ascii="Calibri" w:hAnsi="Calibri"/>
-          <w:b/>
-          <w:color w:val="000000"/>
-          <w:sz w:val="22"/>
-        </w:rPr>
-        <w:t xml:space="preserve">Constraints: </w:t>
-      </w:r>
-      <w:r>
-        <w:rPr>
-          <w:rFonts w:ascii="Calibri" w:hAnsi="Calibri"/>
-          <w:b w:val="0"/>
-          <w:color w:val="000000"/>
-          <w:sz w:val="22"/>
-        </w:rPr>
-        <w:t>[]</w:t>
-      </w:r>
-    </w:p>
-    <w:p>
-      <w:r>
-        <w:rPr>
-          <w:rFonts w:ascii="Calibri" w:hAnsi="Calibri"/>
-          <w:b/>
-          <w:color w:val="000000"/>
-          <w:sz w:val="22"/>
-        </w:rPr>
-        <w:t xml:space="preserve">Acceptance  Criteria: </w:t>
-      </w:r>
-      <w:r>
-        <w:rPr>
-          <w:rFonts w:ascii="Calibri" w:hAnsi="Calibri"/>
-          <w:b w:val="0"/>
-          <w:color w:val="000000"/>
-          <w:sz w:val="22"/>
-        </w:rPr>
-        <w:t>The system should maintain responsiveness and performance under peak load with 10,000 concurrent users.</w:t>
-      </w:r>
-    </w:p>
-    <w:p>
-      <w:pPr>
-        <w:pStyle w:val="ListBullet"/>
-        <w:ind w:left="720"/>
-      </w:pPr>
-      <w:r>
-        <w:rPr>
-          <w:rFonts w:ascii="Calibri" w:hAnsi="Calibri"/>
-          <w:b w:val="0"/>
-          <w:color w:val="000000"/>
-          <w:sz w:val="22"/>
-        </w:rPr>
-        <w:t>User data access and task management operations should remain efficient with a high user base.</w:t>
-      </w:r>
-    </w:p>
-    <w:p>
-      <w:pPr>
-        <w:pStyle w:val="ListBullet"/>
-        <w:ind w:left="720"/>
-      </w:pPr>
-      <w:r>
-        <w:rPr>
-          <w:rFonts w:ascii="Calibri" w:hAnsi="Calibri"/>
-          <w:b w:val="0"/>
-          <w:color w:val="000000"/>
-          <w:sz w:val="22"/>
-        </w:rPr>
-        <w:t>The system architecture should allow for horizontal scaling to accommodate future growth beyond 10,000 users.</w:t>
+        <w:t>The list should allow for filtering tasks by status (e.g., completed, pending).</w:t>
       </w:r>
     </w:p>
     <w:p>
@@ -1572,7 +2010,7 @@
           <w:color w:val="000000"/>
           <w:sz w:val="22"/>
         </w:rPr>
-        <w:t xml:space="preserve">Stakeholders: </w:t>
+        <w:t xml:space="preserve">Business Value: </w:t>
       </w:r>
       <w:r>
         <w:rPr>
@@ -1581,7 +2019,27 @@
           <w:color w:val="000000"/>
           <w:sz w:val="22"/>
         </w:rPr>
-        <w:t>End Users</w:t>
+        <w:t>Provides users with a clear and organized overview of their tasks.</w:t>
+      </w:r>
+    </w:p>
+    <w:p>
+      <w:r>
+        <w:rPr>
+          <w:rFonts w:ascii="Calibri" w:hAnsi="Calibri"/>
+          <w:b/>
+          <w:color w:val="000000"/>
+          <w:sz w:val="22"/>
+        </w:rPr>
+        <w:t xml:space="preserve">Acceptance Criteria: </w:t>
+      </w:r>
+      <w:r>
+        <w:rPr>
+          <w:rFonts w:ascii="Calibri" w:hAnsi="Calibri"/>
+          <w:b w:val="0"/>
+          <w:color w:val="000000"/>
+          <w:sz w:val="22"/>
+        </w:rPr>
+        <w:t>The user can view all tasks in a list format.</w:t>
       </w:r>
     </w:p>
     <w:p>
@@ -1596,7 +2054,261 @@
           <w:color w:val="000000"/>
           <w:sz w:val="22"/>
         </w:rPr>
-        <w:t>System Administrators</w:t>
+        <w:t>Each task in the list displays its title, description, due date, and status.</w:t>
+      </w:r>
+    </w:p>
+    <w:p>
+      <w:pPr>
+        <w:pStyle w:val="ListBullet"/>
+        <w:ind w:left="720"/>
+      </w:pPr>
+      <w:r>
+        <w:rPr>
+          <w:rFonts w:ascii="Calibri" w:hAnsi="Calibri"/>
+          <w:b w:val="0"/>
+          <w:color w:val="000000"/>
+          <w:sz w:val="22"/>
+        </w:rPr>
+        <w:t>The user can sort the list by due date, priority, or task name.</w:t>
+      </w:r>
+    </w:p>
+    <w:p>
+      <w:pPr>
+        <w:pStyle w:val="ListBullet"/>
+        <w:ind w:left="720"/>
+      </w:pPr>
+      <w:r>
+        <w:rPr>
+          <w:rFonts w:ascii="Calibri" w:hAnsi="Calibri"/>
+          <w:b w:val="0"/>
+          <w:color w:val="000000"/>
+          <w:sz w:val="22"/>
+        </w:rPr>
+        <w:t>The user can filter the list by status (completed, pending).</w:t>
+      </w:r>
+    </w:p>
+    <w:p>
+      <w:r>
+        <w:rPr>
+          <w:rFonts w:ascii="Calibri" w:hAnsi="Calibri"/>
+          <w:b/>
+          <w:color w:val="000000"/>
+          <w:sz w:val="22"/>
+        </w:rPr>
+        <w:t xml:space="preserve">Subtasks: </w:t>
+      </w:r>
+      <w:r>
+        <w:rPr>
+          <w:rFonts w:ascii="Calibri" w:hAnsi="Calibri"/>
+          <w:b w:val="0"/>
+          <w:color w:val="000000"/>
+          <w:sz w:val="22"/>
+        </w:rPr>
+        <w:t>Implement list view display for all tasks.</w:t>
+      </w:r>
+    </w:p>
+    <w:p>
+      <w:pPr>
+        <w:pStyle w:val="ListBullet"/>
+        <w:ind w:left="720"/>
+      </w:pPr>
+      <w:r>
+        <w:rPr>
+          <w:rFonts w:ascii="Calibri" w:hAnsi="Calibri"/>
+          <w:b w:val="0"/>
+          <w:color w:val="000000"/>
+          <w:sz w:val="22"/>
+        </w:rPr>
+        <w:t>Display task title, description, due date, and status.</w:t>
+      </w:r>
+    </w:p>
+    <w:p>
+      <w:pPr>
+        <w:pStyle w:val="ListBullet"/>
+        <w:ind w:left="720"/>
+      </w:pPr>
+      <w:r>
+        <w:rPr>
+          <w:rFonts w:ascii="Calibri" w:hAnsi="Calibri"/>
+          <w:b w:val="0"/>
+          <w:color w:val="000000"/>
+          <w:sz w:val="22"/>
+        </w:rPr>
+        <w:t>Implement sorting functionality by due date, priority, and task name.</w:t>
+      </w:r>
+    </w:p>
+    <w:p>
+      <w:pPr>
+        <w:pStyle w:val="ListBullet"/>
+        <w:ind w:left="720"/>
+      </w:pPr>
+      <w:r>
+        <w:rPr>
+          <w:rFonts w:ascii="Calibri" w:hAnsi="Calibri"/>
+          <w:b w:val="0"/>
+          <w:color w:val="000000"/>
+          <w:sz w:val="22"/>
+        </w:rPr>
+        <w:t>Implement filtering functionality by task status.</w:t>
+      </w:r>
+    </w:p>
+    <w:p>
+      <w:pPr>
+        <w:spacing w:before="240" w:after="120"/>
+      </w:pPr>
+      <w:r>
+        <w:rPr>
+          <w:rFonts w:ascii="Calibri" w:hAnsi="Calibri"/>
+          <w:b/>
+          <w:color w:val="000000"/>
+          <w:sz w:val="24"/>
+        </w:rPr>
+        <w:t>3.9 Task Completion Marking [8]</w:t>
+      </w:r>
+    </w:p>
+    <w:p>
+      <w:r>
+        <w:rPr>
+          <w:rFonts w:ascii="Calibri" w:hAnsi="Calibri"/>
+          <w:b/>
+          <w:color w:val="000000"/>
+          <w:sz w:val="22"/>
+        </w:rPr>
+        <w:t xml:space="preserve">Description: </w:t>
+      </w:r>
+      <w:r>
+        <w:rPr>
+          <w:rFonts w:ascii="Calibri" w:hAnsi="Calibri"/>
+          <w:b w:val="0"/>
+          <w:color w:val="000000"/>
+          <w:sz w:val="22"/>
+        </w:rPr>
+        <w:t>Users can mark tasks as complete, indicating that the task has been finished.</w:t>
+      </w:r>
+    </w:p>
+    <w:p>
+      <w:r>
+        <w:rPr>
+          <w:rFonts w:ascii="Calibri" w:hAnsi="Calibri"/>
+          <w:b/>
+          <w:color w:val="000000"/>
+          <w:sz w:val="22"/>
+        </w:rPr>
+        <w:t xml:space="preserve">Constraints: </w:t>
+      </w:r>
+      <w:r>
+        <w:rPr>
+          <w:rFonts w:ascii="Calibri" w:hAnsi="Calibri"/>
+          <w:b w:val="0"/>
+          <w:color w:val="000000"/>
+          <w:sz w:val="22"/>
+        </w:rPr>
+        <w:t>The marking of a task as complete should be irreversible.</w:t>
+      </w:r>
+    </w:p>
+    <w:p>
+      <w:pPr>
+        <w:pStyle w:val="ListBullet"/>
+        <w:ind w:left="720"/>
+      </w:pPr>
+      <w:r>
+        <w:rPr>
+          <w:rFonts w:ascii="Calibri" w:hAnsi="Calibri"/>
+          <w:b w:val="0"/>
+          <w:color w:val="000000"/>
+          <w:sz w:val="22"/>
+        </w:rPr>
+        <w:t>Marked complete tasks should visually differentiate from incomplete tasks.</w:t>
+      </w:r>
+    </w:p>
+    <w:p>
+      <w:r>
+        <w:rPr>
+          <w:rFonts w:ascii="Calibri" w:hAnsi="Calibri"/>
+          <w:b/>
+          <w:color w:val="000000"/>
+          <w:sz w:val="22"/>
+        </w:rPr>
+        <w:t xml:space="preserve">Priority: </w:t>
+      </w:r>
+      <w:r>
+        <w:rPr>
+          <w:rFonts w:ascii="Calibri" w:hAnsi="Calibri"/>
+          <w:b w:val="0"/>
+          <w:color w:val="000000"/>
+          <w:sz w:val="22"/>
+        </w:rPr>
+        <w:t>High</w:t>
+      </w:r>
+    </w:p>
+    <w:p>
+      <w:r>
+        <w:rPr>
+          <w:rFonts w:ascii="Calibri" w:hAnsi="Calibri"/>
+          <w:b/>
+          <w:color w:val="000000"/>
+          <w:sz w:val="22"/>
+        </w:rPr>
+        <w:t xml:space="preserve">Business Value: </w:t>
+      </w:r>
+      <w:r>
+        <w:rPr>
+          <w:rFonts w:ascii="Calibri" w:hAnsi="Calibri"/>
+          <w:b w:val="0"/>
+          <w:color w:val="000000"/>
+          <w:sz w:val="22"/>
+        </w:rPr>
+        <w:t>Improves user satisfaction by providing a clear visual indication of task progress.</w:t>
+      </w:r>
+    </w:p>
+    <w:p>
+      <w:r>
+        <w:rPr>
+          <w:rFonts w:ascii="Calibri" w:hAnsi="Calibri"/>
+          <w:b/>
+          <w:color w:val="000000"/>
+          <w:sz w:val="22"/>
+        </w:rPr>
+        <w:t xml:space="preserve">Subtasks: </w:t>
+      </w:r>
+      <w:r>
+        <w:rPr>
+          <w:rFonts w:ascii="Calibri" w:hAnsi="Calibri"/>
+          <w:b w:val="0"/>
+          <w:color w:val="000000"/>
+          <w:sz w:val="22"/>
+        </w:rPr>
+        <w:t>Implement a visual indicator (e.g., checkmark) to show task completion status.</w:t>
+      </w:r>
+    </w:p>
+    <w:p>
+      <w:pPr>
+        <w:pStyle w:val="ListBullet"/>
+        <w:ind w:left="720"/>
+      </w:pPr>
+      <w:r>
+        <w:rPr>
+          <w:rFonts w:ascii="Calibri" w:hAnsi="Calibri"/>
+          <w:b w:val="0"/>
+          <w:color w:val="000000"/>
+          <w:sz w:val="22"/>
+        </w:rPr>
+        <w:t>Allow users to toggle the completion status of a task.</w:t>
+      </w:r>
+    </w:p>
+    <w:p>
+      <w:pPr>
+        <w:pStyle w:val="ListBullet"/>
+        <w:ind w:left="720"/>
+      </w:pPr>
+      <w:r>
+        <w:rPr>
+          <w:rFonts w:ascii="Calibri" w:hAnsi="Calibri"/>
+          <w:b w:val="0"/>
+          <w:color w:val="000000"/>
+          <w:sz w:val="22"/>
+        </w:rPr>
+        <w:t>Persist the completion status of tasks even after the application is closed.</w:t>
       </w:r>
     </w:p>
     <w:p>
@@ -1671,7 +2383,7 @@
                 <w:color w:val="000000"/>
                 <w:sz w:val="22"/>
               </w:rPr>
-              <w:t>NFR1</w:t>
+              <w:t>NFR-1</w:t>
             </w:r>
           </w:p>
         </w:tc>
@@ -1705,7 +2417,7 @@
                 <w:color w:val="000000"/>
                 <w:sz w:val="22"/>
               </w:rPr>
-              <w:t>NFR2</w:t>
+              <w:t>NFR-2</w:t>
             </w:r>
           </w:p>
         </w:tc>
@@ -1739,7 +2451,7 @@
                 <w:color w:val="000000"/>
                 <w:sz w:val="22"/>
               </w:rPr>
-              <w:t>NFR3</w:t>
+              <w:t>NFR-3</w:t>
             </w:r>
           </w:p>
         </w:tc>

</xml_diff>